<commit_message>
added the phase 4 sprint 1 documnet
</commit_message>
<xml_diff>
--- a/docs/phase 4 Sprint 1 planning.docx
+++ b/docs/phase 4 Sprint 1 planning.docx
@@ -358,11 +358,9 @@
       <w:r>
         <w:t xml:space="preserve">If a </w:t>
       </w:r>
-      <w:proofErr w:type="spellStart"/>
-      <w:r>
-        <w:t>custumer</w:t>
-      </w:r>
-      <w:proofErr w:type="spellEnd"/>
+      <w:r>
+        <w:t>customer</w:t>
+      </w:r>
       <w:r>
         <w:t xml:space="preserve"> creates an account successfully and they say they are 10, then the check was unsuccessful.</w:t>
       </w:r>
@@ -434,11 +432,9 @@
       <w:r>
         <w:t xml:space="preserve">The name needs to be displayed in the top </w:t>
       </w:r>
-      <w:proofErr w:type="gramStart"/>
-      <w:r>
-        <w:t>right hand</w:t>
-      </w:r>
-      <w:proofErr w:type="gramEnd"/>
+      <w:r>
+        <w:t>right-hand</w:t>
+      </w:r>
       <w:r>
         <w:t xml:space="preserve"> corner of the page.</w:t>
       </w:r>
@@ -617,11 +613,9 @@
       <w:r>
         <w:t xml:space="preserve">The number of pages depends on the number of tools on display. If the bike repair tools are on </w:t>
       </w:r>
-      <w:proofErr w:type="gramStart"/>
-      <w:r>
-        <w:t>display</w:t>
-      </w:r>
-      <w:proofErr w:type="gramEnd"/>
+      <w:r>
+        <w:t>display,</w:t>
+      </w:r>
       <w:r>
         <w:t xml:space="preserve"> we don’t need multiple pages because there are only 4 tools in that category.</w:t>
       </w:r>
@@ -868,24 +862,29 @@
       <w:r>
         <w:t xml:space="preserve"> day of tool </w:t>
       </w:r>
-      <w:proofErr w:type="gramStart"/>
-      <w:r>
-        <w:t>rental</w:t>
-      </w:r>
-      <w:proofErr w:type="gramEnd"/>
+      <w:r>
+        <w:t>rental,</w:t>
+      </w:r>
       <w:r>
         <w:t xml:space="preserve"> the customer will get a reminder email if the tool is still checked out, reminding them that the tool is due tomorrow. If the tool is past due the customer will get an email telling them the </w:t>
       </w:r>
-      <w:proofErr w:type="gramStart"/>
-      <w:r>
-        <w:t>tool</w:t>
-      </w:r>
-      <w:proofErr w:type="gramEnd"/>
-      <w:r>
-        <w:t xml:space="preserve"> they have checked out is due.</w:t>
-      </w:r>
-      <w:bookmarkStart w:id="0" w:name="_GoBack"/>
-      <w:bookmarkEnd w:id="0"/>
+      <w:r>
+        <w:t>tool,</w:t>
+      </w:r>
+      <w:r>
+        <w:t xml:space="preserve"> they have checked out</w:t>
+      </w:r>
+      <w:r>
+        <w:t>,</w:t>
+      </w:r>
+      <w:r>
+        <w:t xml:space="preserve"> is due.</w:t>
+      </w:r>
+    </w:p>
+    <w:p>
+      <w:pPr>
+        <w:pStyle w:val="ListParagraph"/>
+      </w:pPr>
     </w:p>
     <w:p>
       <w:pPr>
@@ -904,7 +903,19 @@
         </w:numPr>
       </w:pPr>
       <w:r>
-        <w:t>Stories / tasks are created and on the sprint backlog</w:t>
+        <w:t xml:space="preserve">If we have </w:t>
+      </w:r>
+      <w:r>
+        <w:t>time,</w:t>
+      </w:r>
+      <w:r>
+        <w:t xml:space="preserve"> we will see about </w:t>
+      </w:r>
+      <w:r>
+        <w:t>encrypting</w:t>
+      </w:r>
+      <w:r>
+        <w:t xml:space="preserve"> the passwords on our database</w:t>
       </w:r>
     </w:p>
     <w:p>
@@ -916,7 +927,13 @@
         </w:numPr>
       </w:pPr>
       <w:r>
-        <w:t>Create a spreadsheet graph for burndown by totaling up the size estimates and setting that as your amount of work left to do. (commit and push to /docs/planning/SprintXBurndown.xlsx)</w:t>
+        <w:t xml:space="preserve">If we have </w:t>
+      </w:r>
+      <w:r>
+        <w:t>time,</w:t>
+      </w:r>
+      <w:r>
+        <w:t xml:space="preserve"> we try to keep track of the customers monthly payments to see if they even paid.</w:t>
       </w:r>
     </w:p>
     <w:p>
@@ -928,22 +945,134 @@
         </w:numPr>
       </w:pPr>
       <w:r>
-        <w:t>Sprint planning document (with the top section information to /docs/planning/SprintX.docx)</w:t>
-      </w:r>
-    </w:p>
-    <w:p>
-      <w:pPr>
-        <w:pStyle w:val="ListParagraph"/>
-        <w:numPr>
-          <w:ilvl w:val="1"/>
-          <w:numId w:val="1"/>
-        </w:numPr>
-      </w:pPr>
-      <w:r>
-        <w:t>Attach a screenshot of your Sprint Backlog after planning</w:t>
+        <w:t>We never got around to hosting our website on Amazon Web Services.</w:t>
+      </w:r>
+    </w:p>
+    <w:p>
+      <w:r>
+        <w:rPr>
+          <w:noProof/>
+        </w:rPr>
+        <w:drawing>
+          <wp:anchor distT="0" distB="0" distL="114300" distR="114300" simplePos="0" relativeHeight="251659264" behindDoc="1" locked="0" layoutInCell="1" allowOverlap="1" wp14:anchorId="4119E785" wp14:editId="10A84E44">
+            <wp:simplePos x="0" y="0"/>
+            <wp:positionH relativeFrom="column">
+              <wp:posOffset>-257175</wp:posOffset>
+            </wp:positionH>
+            <wp:positionV relativeFrom="paragraph">
+              <wp:posOffset>297180</wp:posOffset>
+            </wp:positionV>
+            <wp:extent cx="4356100" cy="3267075"/>
+            <wp:effectExtent l="0" t="0" r="0" b="0"/>
+            <wp:wrapNone/>
+            <wp:docPr id="2" name="Picture 2"/>
+            <wp:cNvGraphicFramePr>
+              <a:graphicFrameLocks xmlns:a="http://schemas.openxmlformats.org/drawingml/2006/main" noChangeAspect="1"/>
+            </wp:cNvGraphicFramePr>
+            <a:graphic xmlns:a="http://schemas.openxmlformats.org/drawingml/2006/main">
+              <a:graphicData uri="http://schemas.openxmlformats.org/drawingml/2006/picture">
+                <pic:pic xmlns:pic="http://schemas.openxmlformats.org/drawingml/2006/picture">
+                  <pic:nvPicPr>
+                    <pic:cNvPr id="0" name="Picture 1"/>
+                    <pic:cNvPicPr>
+                      <a:picLocks noChangeAspect="1" noChangeArrowheads="1"/>
+                    </pic:cNvPicPr>
+                  </pic:nvPicPr>
+                  <pic:blipFill>
+                    <a:blip r:embed="rId5">
+                      <a:extLst>
+                        <a:ext uri="{28A0092B-C50C-407E-A947-70E740481C1C}">
+                          <a14:useLocalDpi xmlns:a14="http://schemas.microsoft.com/office/drawing/2010/main" val="0"/>
+                        </a:ext>
+                      </a:extLst>
+                    </a:blip>
+                    <a:srcRect/>
+                    <a:stretch>
+                      <a:fillRect/>
+                    </a:stretch>
+                  </pic:blipFill>
+                  <pic:spPr bwMode="auto">
+                    <a:xfrm>
+                      <a:off x="0" y="0"/>
+                      <a:ext cx="4356100" cy="3267075"/>
+                    </a:xfrm>
+                    <a:prstGeom prst="rect">
+                      <a:avLst/>
+                    </a:prstGeom>
+                    <a:noFill/>
+                    <a:ln>
+                      <a:noFill/>
+                    </a:ln>
+                  </pic:spPr>
+                </pic:pic>
+              </a:graphicData>
+            </a:graphic>
+          </wp:anchor>
+        </w:drawing>
+      </w:r>
+    </w:p>
+    <w:p>
+      <w:pPr>
+        <w:ind w:left="360"/>
+      </w:pPr>
+      <w:r>
+        <w:t>Burndown Chart</w:t>
       </w:r>
     </w:p>
     <w:p/>
+    <w:p>
+      <w:r>
+        <w:drawing>
+          <wp:anchor distT="0" distB="0" distL="114300" distR="114300" simplePos="0" relativeHeight="251658240" behindDoc="0" locked="0" layoutInCell="1" allowOverlap="1" wp14:anchorId="5B180ABF" wp14:editId="5C6D9673">
+            <wp:simplePos x="0" y="0"/>
+            <wp:positionH relativeFrom="margin">
+              <wp:posOffset>4371975</wp:posOffset>
+            </wp:positionH>
+            <wp:positionV relativeFrom="paragraph">
+              <wp:posOffset>12065</wp:posOffset>
+            </wp:positionV>
+            <wp:extent cx="1517650" cy="1704975"/>
+            <wp:effectExtent l="0" t="0" r="6350" b="0"/>
+            <wp:wrapNone/>
+            <wp:docPr id="1" name="Picture 1"/>
+            <wp:cNvGraphicFramePr>
+              <a:graphicFrameLocks xmlns:a="http://schemas.openxmlformats.org/drawingml/2006/main" noChangeAspect="1"/>
+            </wp:cNvGraphicFramePr>
+            <a:graphic xmlns:a="http://schemas.openxmlformats.org/drawingml/2006/main">
+              <a:graphicData uri="http://schemas.openxmlformats.org/drawingml/2006/picture">
+                <pic:pic xmlns:pic="http://schemas.openxmlformats.org/drawingml/2006/picture">
+                  <pic:nvPicPr>
+                    <pic:cNvPr id="1" name=""/>
+                    <pic:cNvPicPr/>
+                  </pic:nvPicPr>
+                  <pic:blipFill>
+                    <a:blip r:embed="rId6">
+                      <a:extLst>
+                        <a:ext uri="{28A0092B-C50C-407E-A947-70E740481C1C}">
+                          <a14:useLocalDpi xmlns:a14="http://schemas.microsoft.com/office/drawing/2010/main" val="0"/>
+                        </a:ext>
+                      </a:extLst>
+                    </a:blip>
+                    <a:stretch>
+                      <a:fillRect/>
+                    </a:stretch>
+                  </pic:blipFill>
+                  <pic:spPr>
+                    <a:xfrm>
+                      <a:off x="0" y="0"/>
+                      <a:ext cx="1517650" cy="1704975"/>
+                    </a:xfrm>
+                    <a:prstGeom prst="rect">
+                      <a:avLst/>
+                    </a:prstGeom>
+                  </pic:spPr>
+                </pic:pic>
+              </a:graphicData>
+            </a:graphic>
+          </wp:anchor>
+        </w:drawing>
+      </w:r>
+    </w:p>
     <w:sectPr>
       <w:pgSz w:w="12240" w:h="15840"/>
       <w:pgMar w:top="1440" w:right="1440" w:bottom="1440" w:left="1440" w:header="720" w:footer="720" w:gutter="0"/>
@@ -1519,6 +1648,7 @@
   <w:style w:type="character" w:default="1" w:styleId="DefaultParagraphFont">
     <w:name w:val="Default Paragraph Font"/>
     <w:uiPriority w:val="1"/>
+    <w:semiHidden/>
     <w:unhideWhenUsed/>
   </w:style>
   <w:style w:type="table" w:default="1" w:styleId="TableNormal">

</xml_diff>